<commit_message>
problem 1 insight added
</commit_message>
<xml_diff>
--- a/Oberdier_Shane_ProblemSolving.docx
+++ b/Oberdier_Shane_ProblemSolving.docx
@@ -121,20 +121,44 @@
           <w:sz w:val="32"/>
           <w:szCs w:val="32"/>
         </w:rPr>
+        <w:t xml:space="preserve">1-a.  </w:t>
+      </w:r>
+      <w:r>
+        <w:rPr>
+          <w:sz w:val="32"/>
+          <w:szCs w:val="32"/>
+        </w:rPr>
         <w:t>A man has a cat a parrot and a bag of seed he must transport across a riverbank in a boat with only enough room to carry himself and one other item. If he leaves the parrot alone with the cat, the cat will eat it. If he leaves the parrot alone with the seed he will eat that.</w:t>
+      </w:r>
+    </w:p>
+    <w:p>
+      <w:pPr>
+        <w:ind w:right="-1800"/>
+        <w:jc w:val="center"/>
+        <w:rPr>
+          <w:sz w:val="32"/>
+          <w:szCs w:val="32"/>
+        </w:rPr>
+      </w:pPr>
+    </w:p>
+    <w:p>
+      <w:pPr>
+        <w:ind w:right="-1800"/>
+        <w:jc w:val="center"/>
+        <w:rPr>
+          <w:sz w:val="32"/>
+          <w:szCs w:val="32"/>
+        </w:rPr>
+      </w:pPr>
+      <w:r>
+        <w:rPr>
+          <w:sz w:val="32"/>
+          <w:szCs w:val="32"/>
+        </w:rPr>
+        <w:t>1-b.  Birds can fly. If the water is not too deep he could simply walk across letting the cat have the boat, carrying the seed and letting the bird fly.</w:t>
       </w:r>
       <w:bookmarkStart w:id="0" w:name="_GoBack"/>
       <w:bookmarkEnd w:id="0"/>
-    </w:p>
-    <w:p>
-      <w:pPr>
-        <w:ind w:right="-1800"/>
-        <w:jc w:val="center"/>
-        <w:rPr>
-          <w:sz w:val="32"/>
-          <w:szCs w:val="32"/>
-        </w:rPr>
-      </w:pPr>
     </w:p>
     <w:p>
       <w:pPr>

</xml_diff>

<commit_message>
Problem 1 broken down.
</commit_message>
<xml_diff>
--- a/Oberdier_Shane_ProblemSolving.docx
+++ b/Oberdier_Shane_ProblemSolving.docx
@@ -157,8 +157,150 @@
         </w:rPr>
         <w:t>1-b.  Birds can fly. If the water is not too deep he could simply walk across letting the cat have the boat, carrying the seed and letting the bird fly.</w:t>
       </w:r>
+    </w:p>
+    <w:p>
+      <w:pPr>
+        <w:ind w:right="-1800"/>
+        <w:jc w:val="center"/>
+        <w:rPr>
+          <w:sz w:val="32"/>
+          <w:szCs w:val="32"/>
+        </w:rPr>
+      </w:pPr>
+    </w:p>
+    <w:p>
+      <w:pPr>
+        <w:ind w:right="-1800"/>
+        <w:jc w:val="center"/>
+        <w:rPr>
+          <w:sz w:val="32"/>
+          <w:szCs w:val="32"/>
+        </w:rPr>
+      </w:pPr>
+      <w:r>
+        <w:rPr>
+          <w:sz w:val="32"/>
+          <w:szCs w:val="32"/>
+        </w:rPr>
+        <w:t>1-c.  the overall goal is to get yourself and the three items across the riverbank.</w:t>
+      </w:r>
+    </w:p>
+    <w:p>
+      <w:pPr>
+        <w:ind w:right="-1800"/>
+        <w:jc w:val="center"/>
+        <w:rPr>
+          <w:sz w:val="32"/>
+          <w:szCs w:val="32"/>
+        </w:rPr>
+      </w:pPr>
+    </w:p>
+    <w:p>
+      <w:pPr>
+        <w:ind w:right="-1800"/>
+        <w:jc w:val="center"/>
+        <w:rPr>
+          <w:sz w:val="32"/>
+          <w:szCs w:val="32"/>
+        </w:rPr>
+      </w:pPr>
+      <w:r>
+        <w:rPr>
+          <w:sz w:val="32"/>
+          <w:szCs w:val="32"/>
+        </w:rPr>
+        <w:t>2a.  the constraints in this problem are the two items that will eat each other, the size of the boat and the mans emotional attachment to these items.</w:t>
+      </w:r>
+    </w:p>
+    <w:p>
+      <w:pPr>
+        <w:ind w:right="-1800"/>
+        <w:jc w:val="center"/>
+        <w:rPr>
+          <w:sz w:val="32"/>
+          <w:szCs w:val="32"/>
+        </w:rPr>
+      </w:pPr>
+    </w:p>
+    <w:p>
+      <w:pPr>
+        <w:ind w:right="-1800"/>
+        <w:jc w:val="center"/>
+        <w:rPr>
+          <w:sz w:val="32"/>
+          <w:szCs w:val="32"/>
+        </w:rPr>
+      </w:pPr>
+      <w:r>
+        <w:rPr>
+          <w:sz w:val="32"/>
+          <w:szCs w:val="32"/>
+        </w:rPr>
+        <w:t>2b.  the sub goals are to do this without gettin</w:t>
+      </w:r>
+      <w:r>
+        <w:rPr>
+          <w:sz w:val="32"/>
+          <w:szCs w:val="32"/>
+        </w:rPr>
+        <w:t>g something eaten along the way and to get the items across as quickly as possible.</w:t>
+      </w:r>
+    </w:p>
+    <w:p>
+      <w:pPr>
+        <w:ind w:right="-1800"/>
+        <w:jc w:val="center"/>
+        <w:rPr>
+          <w:sz w:val="32"/>
+          <w:szCs w:val="32"/>
+        </w:rPr>
+      </w:pPr>
+    </w:p>
+    <w:p>
+      <w:pPr>
+        <w:ind w:right="-1800"/>
+        <w:jc w:val="center"/>
+        <w:rPr>
+          <w:sz w:val="32"/>
+          <w:szCs w:val="32"/>
+        </w:rPr>
+      </w:pPr>
+      <w:r>
+        <w:rPr>
+          <w:sz w:val="32"/>
+          <w:szCs w:val="32"/>
+        </w:rPr>
+        <w:t>3.  Possible solutions include the one mentioned above and the obvious simply taking the bird across first as the cat will not eat the bird seed.</w:t>
+      </w:r>
+    </w:p>
+    <w:p>
+      <w:pPr>
+        <w:ind w:right="-1800"/>
+        <w:jc w:val="center"/>
+        <w:rPr>
+          <w:sz w:val="32"/>
+          <w:szCs w:val="32"/>
+        </w:rPr>
+      </w:pPr>
+    </w:p>
+    <w:p>
+      <w:pPr>
+        <w:ind w:right="-1800"/>
+        <w:jc w:val="center"/>
+        <w:rPr>
+          <w:sz w:val="32"/>
+          <w:szCs w:val="32"/>
+        </w:rPr>
+      </w:pPr>
       <w:bookmarkStart w:id="0" w:name="_GoBack"/>
       <w:bookmarkEnd w:id="0"/>
+      <w:r>
+        <w:rPr>
+          <w:sz w:val="32"/>
+          <w:szCs w:val="32"/>
+        </w:rPr>
+        <w:t xml:space="preserve"> </w:t>
+      </w:r>
     </w:p>
     <w:p>
       <w:pPr>

</xml_diff>

<commit_message>
problem 2 half solved
</commit_message>
<xml_diff>
--- a/Oberdier_Shane_ProblemSolving.docx
+++ b/Oberdier_Shane_ProblemSolving.docx
@@ -532,6 +532,74 @@
           <w:szCs w:val="32"/>
         </w:rPr>
         <w:t xml:space="preserve">2-a.  </w:t>
+      </w:r>
+      <w:r>
+        <w:rPr>
+          <w:sz w:val="32"/>
+          <w:szCs w:val="32"/>
+        </w:rPr>
+        <w:t>The constraints in this problem are the darkness and the unequal number of sock pairs.</w:t>
+      </w:r>
+    </w:p>
+    <w:p>
+      <w:pPr>
+        <w:ind w:right="-1800"/>
+        <w:jc w:val="center"/>
+        <w:rPr>
+          <w:sz w:val="32"/>
+          <w:szCs w:val="32"/>
+        </w:rPr>
+      </w:pPr>
+    </w:p>
+    <w:p>
+      <w:pPr>
+        <w:ind w:right="-1800"/>
+        <w:jc w:val="center"/>
+        <w:rPr>
+          <w:sz w:val="32"/>
+          <w:szCs w:val="32"/>
+        </w:rPr>
+      </w:pPr>
+      <w:r>
+        <w:rPr>
+          <w:sz w:val="32"/>
+          <w:szCs w:val="32"/>
+        </w:rPr>
+        <w:t xml:space="preserve">2-b.  The first goal is easily solved by simply grabbing any pair in the drawer. The sub goal </w:t>
+      </w:r>
+      <w:r>
+        <w:rPr>
+          <w:sz w:val="32"/>
+          <w:szCs w:val="32"/>
+        </w:rPr>
+        <w:t>is getting one of each pair.</w:t>
+      </w:r>
+    </w:p>
+    <w:p>
+      <w:pPr>
+        <w:ind w:right="-1800"/>
+        <w:jc w:val="center"/>
+        <w:rPr>
+          <w:sz w:val="32"/>
+          <w:szCs w:val="32"/>
+        </w:rPr>
+      </w:pPr>
+    </w:p>
+    <w:p>
+      <w:pPr>
+        <w:ind w:right="-1800"/>
+        <w:jc w:val="center"/>
+        <w:rPr>
+          <w:sz w:val="32"/>
+          <w:szCs w:val="32"/>
+        </w:rPr>
+      </w:pPr>
+      <w:r>
+        <w:rPr>
+          <w:sz w:val="32"/>
+          <w:szCs w:val="32"/>
+        </w:rPr>
+        <w:t xml:space="preserve">3.  </w:t>
       </w:r>
       <w:bookmarkStart w:id="0" w:name="_GoBack"/>
       <w:bookmarkEnd w:id="0"/>

</xml_diff>

<commit_message>
assignment complete without notation for counting.
</commit_message>
<xml_diff>
--- a/Oberdier_Shane_ProblemSolving.docx
+++ b/Oberdier_Shane_ProblemSolving.docx
@@ -182,61 +182,109 @@
           <w:sz w:val="32"/>
           <w:szCs w:val="32"/>
         </w:rPr>
-        <w:t>1-c.  the overall goal is to get yourself and the three items across the riverbank.</w:t>
-      </w:r>
-    </w:p>
-    <w:p>
-      <w:pPr>
-        <w:ind w:right="-1800"/>
-        <w:jc w:val="center"/>
-        <w:rPr>
-          <w:sz w:val="32"/>
-          <w:szCs w:val="32"/>
-        </w:rPr>
-      </w:pPr>
-    </w:p>
-    <w:p>
-      <w:pPr>
-        <w:ind w:right="-1800"/>
-        <w:jc w:val="center"/>
-        <w:rPr>
-          <w:sz w:val="32"/>
-          <w:szCs w:val="32"/>
-        </w:rPr>
-      </w:pPr>
-      <w:r>
-        <w:rPr>
-          <w:sz w:val="32"/>
-          <w:szCs w:val="32"/>
-        </w:rPr>
-        <w:t>2a.  the constraints in this problem are the two items that will eat each other, the size of the boat and the mans emotional attachment to these items.</w:t>
-      </w:r>
-    </w:p>
-    <w:p>
-      <w:pPr>
-        <w:ind w:right="-1800"/>
-        <w:jc w:val="center"/>
-        <w:rPr>
-          <w:sz w:val="32"/>
-          <w:szCs w:val="32"/>
-        </w:rPr>
-      </w:pPr>
-    </w:p>
-    <w:p>
-      <w:pPr>
-        <w:ind w:right="-1800"/>
-        <w:jc w:val="center"/>
-        <w:rPr>
-          <w:sz w:val="32"/>
-          <w:szCs w:val="32"/>
-        </w:rPr>
-      </w:pPr>
-      <w:r>
-        <w:rPr>
-          <w:sz w:val="32"/>
-          <w:szCs w:val="32"/>
-        </w:rPr>
-        <w:t>2b.  the sub goals are to do this without gettin</w:t>
+        <w:t xml:space="preserve">1-c.  </w:t>
+      </w:r>
+      <w:proofErr w:type="gramStart"/>
+      <w:r>
+        <w:rPr>
+          <w:sz w:val="32"/>
+          <w:szCs w:val="32"/>
+        </w:rPr>
+        <w:t>the</w:t>
+      </w:r>
+      <w:proofErr w:type="gramEnd"/>
+      <w:r>
+        <w:rPr>
+          <w:sz w:val="32"/>
+          <w:szCs w:val="32"/>
+        </w:rPr>
+        <w:t xml:space="preserve"> overall goal is to get yourself and the three items across the riverbank.</w:t>
+      </w:r>
+    </w:p>
+    <w:p>
+      <w:pPr>
+        <w:ind w:right="-1800"/>
+        <w:jc w:val="center"/>
+        <w:rPr>
+          <w:sz w:val="32"/>
+          <w:szCs w:val="32"/>
+        </w:rPr>
+      </w:pPr>
+    </w:p>
+    <w:p>
+      <w:pPr>
+        <w:ind w:right="-1800"/>
+        <w:jc w:val="center"/>
+        <w:rPr>
+          <w:sz w:val="32"/>
+          <w:szCs w:val="32"/>
+        </w:rPr>
+      </w:pPr>
+      <w:r>
+        <w:rPr>
+          <w:sz w:val="32"/>
+          <w:szCs w:val="32"/>
+        </w:rPr>
+        <w:t xml:space="preserve">2a.  </w:t>
+      </w:r>
+      <w:proofErr w:type="gramStart"/>
+      <w:r>
+        <w:rPr>
+          <w:sz w:val="32"/>
+          <w:szCs w:val="32"/>
+        </w:rPr>
+        <w:t>the</w:t>
+      </w:r>
+      <w:proofErr w:type="gramEnd"/>
+      <w:r>
+        <w:rPr>
+          <w:sz w:val="32"/>
+          <w:szCs w:val="32"/>
+        </w:rPr>
+        <w:t xml:space="preserve"> constraints in this problem are the two items that will eat each other, the size of the boat and the mans emotional attachment to these items.</w:t>
+      </w:r>
+    </w:p>
+    <w:p>
+      <w:pPr>
+        <w:ind w:right="-1800"/>
+        <w:jc w:val="center"/>
+        <w:rPr>
+          <w:sz w:val="32"/>
+          <w:szCs w:val="32"/>
+        </w:rPr>
+      </w:pPr>
+    </w:p>
+    <w:p>
+      <w:pPr>
+        <w:ind w:right="-1800"/>
+        <w:jc w:val="center"/>
+        <w:rPr>
+          <w:sz w:val="32"/>
+          <w:szCs w:val="32"/>
+        </w:rPr>
+      </w:pPr>
+      <w:r>
+        <w:rPr>
+          <w:sz w:val="32"/>
+          <w:szCs w:val="32"/>
+        </w:rPr>
+        <w:t xml:space="preserve">2b.  </w:t>
+      </w:r>
+      <w:proofErr w:type="gramStart"/>
+      <w:r>
+        <w:rPr>
+          <w:sz w:val="32"/>
+          <w:szCs w:val="32"/>
+        </w:rPr>
+        <w:t>the</w:t>
+      </w:r>
+      <w:proofErr w:type="gramEnd"/>
+      <w:r>
+        <w:rPr>
+          <w:sz w:val="32"/>
+          <w:szCs w:val="32"/>
+        </w:rPr>
+        <w:t xml:space="preserve"> sub goals are to do this without gettin</w:t>
       </w:r>
       <w:r>
         <w:rPr>
@@ -270,7 +318,23 @@
           <w:sz w:val="32"/>
           <w:szCs w:val="32"/>
         </w:rPr>
-        <w:t>3.  Possible solutions include the one mentioned above and the obvious simply taking the bird across first as the cat will not eat the bird seed.</w:t>
+        <w:t xml:space="preserve">3.  Possible solutions include the one mentioned above and the obvious simply taking the bird across first as the cat will not eat the </w:t>
+      </w:r>
+      <w:proofErr w:type="gramStart"/>
+      <w:r>
+        <w:rPr>
+          <w:sz w:val="32"/>
+          <w:szCs w:val="32"/>
+        </w:rPr>
+        <w:t>bird seed</w:t>
+      </w:r>
+      <w:proofErr w:type="gramEnd"/>
+      <w:r>
+        <w:rPr>
+          <w:sz w:val="32"/>
+          <w:szCs w:val="32"/>
+        </w:rPr>
+        <w:t>.</w:t>
       </w:r>
     </w:p>
     <w:p>
@@ -379,7 +443,23 @@
           <w:sz w:val="32"/>
           <w:szCs w:val="32"/>
         </w:rPr>
-        <w:t>5-b.  Tests could include taking the bird away from the cat and bird seed but not leaving their sight. This will ensure that the bird will not fly off and the cat will not run away when you actually go for the boat ride. Barring any complications of that the solution will work.</w:t>
+        <w:t xml:space="preserve">5-b.  Tests could include taking the bird away from the cat and </w:t>
+      </w:r>
+      <w:proofErr w:type="gramStart"/>
+      <w:r>
+        <w:rPr>
+          <w:sz w:val="32"/>
+          <w:szCs w:val="32"/>
+        </w:rPr>
+        <w:t>bird seed</w:t>
+      </w:r>
+      <w:proofErr w:type="gramEnd"/>
+      <w:r>
+        <w:rPr>
+          <w:sz w:val="32"/>
+          <w:szCs w:val="32"/>
+        </w:rPr>
+        <w:t xml:space="preserve"> but not leaving their sight. This will ensure that the bird will not fly off and the cat will not run away when you actually go for the boat ride. Barring any complications of that the solution will work.</w:t>
       </w:r>
     </w:p>
     <w:p>
@@ -470,7 +550,23 @@
           <w:sz w:val="32"/>
           <w:szCs w:val="32"/>
         </w:rPr>
-        <w:t>1-b.  Some insight I can input from outside of the word problem is that this question assumes that you are not adept at seeing in the dark. Ability to see dark colors vs white can increase probability of selecting the correct pairs. The socks are also already in pairs, therefore selecting the first matching pair is simple.</w:t>
+        <w:t xml:space="preserve">1-b.  Some insight I can input from outside of the word problem is that this question assumes that you are not adept at seeing in the dark. Ability to see dark colors </w:t>
+      </w:r>
+      <w:proofErr w:type="spellStart"/>
+      <w:r>
+        <w:rPr>
+          <w:sz w:val="32"/>
+          <w:szCs w:val="32"/>
+        </w:rPr>
+        <w:t>vs</w:t>
+      </w:r>
+      <w:proofErr w:type="spellEnd"/>
+      <w:r>
+        <w:rPr>
+          <w:sz w:val="32"/>
+          <w:szCs w:val="32"/>
+        </w:rPr>
+        <w:t xml:space="preserve"> white can increase probability of selecting the correct pairs. The socks are also already in pairs, therefore selecting the first matching pair is simple.</w:t>
       </w:r>
       <w:r>
         <w:rPr>
@@ -504,7 +600,23 @@
           <w:sz w:val="32"/>
           <w:szCs w:val="32"/>
         </w:rPr>
-        <w:t>1-c.  one matching pair and one matching pair of each color.</w:t>
+        <w:t xml:space="preserve">1-c.  </w:t>
+      </w:r>
+      <w:proofErr w:type="gramStart"/>
+      <w:r>
+        <w:rPr>
+          <w:sz w:val="32"/>
+          <w:szCs w:val="32"/>
+        </w:rPr>
+        <w:t>one</w:t>
+      </w:r>
+      <w:proofErr w:type="gramEnd"/>
+      <w:r>
+        <w:rPr>
+          <w:sz w:val="32"/>
+          <w:szCs w:val="32"/>
+        </w:rPr>
+        <w:t xml:space="preserve"> matching pair and one matching pair of each color.</w:t>
       </w:r>
     </w:p>
     <w:p>
@@ -565,7 +677,23 @@
           <w:sz w:val="32"/>
           <w:szCs w:val="32"/>
         </w:rPr>
-        <w:t xml:space="preserve">2-b.  The first goal is easily solved by simply grabbing any pair in the drawer. The sub goal </w:t>
+        <w:t xml:space="preserve">2-b.  </w:t>
+      </w:r>
+      <w:proofErr w:type="gramStart"/>
+      <w:r>
+        <w:rPr>
+          <w:sz w:val="32"/>
+          <w:szCs w:val="32"/>
+        </w:rPr>
+        <w:t>The first goal is easily solved by simply grabbing any pair in the drawer</w:t>
+      </w:r>
+      <w:proofErr w:type="gramEnd"/>
+      <w:r>
+        <w:rPr>
+          <w:sz w:val="32"/>
+          <w:szCs w:val="32"/>
+        </w:rPr>
+        <w:t xml:space="preserve">. The sub goal </w:t>
       </w:r>
       <w:r>
         <w:rPr>
@@ -687,7 +815,23 @@
           <w:sz w:val="32"/>
           <w:szCs w:val="32"/>
         </w:rPr>
-        <w:t>5-a.  Select a pair of socks from the far left side of the drawer, then another pair from the far right side. Finally select two pairs from directly in the middle of the remaining pairs of socks which would leave four pairs of black on one side, one pair of white on the other side and three pairs of brown in the middle. This should ensure that the two pairs in the middle you select are one black and one brown.</w:t>
+        <w:t xml:space="preserve">5-a.  Select a pair of socks from the far left side of the drawer, then another pair from the far right side. Finally select two pairs from directly in the middle of the remaining pairs of </w:t>
+      </w:r>
+      <w:proofErr w:type="gramStart"/>
+      <w:r>
+        <w:rPr>
+          <w:sz w:val="32"/>
+          <w:szCs w:val="32"/>
+        </w:rPr>
+        <w:t>socks which</w:t>
+      </w:r>
+      <w:proofErr w:type="gramEnd"/>
+      <w:r>
+        <w:rPr>
+          <w:sz w:val="32"/>
+          <w:szCs w:val="32"/>
+        </w:rPr>
+        <w:t xml:space="preserve"> would leave four pairs of black on one side, one pair of white on the other side and three pairs of brown in the middle. This should ensure that the two pairs in the middle you select are one black and one brown.</w:t>
       </w:r>
     </w:p>
     <w:p>
@@ -893,7 +1037,23 @@
           <w:sz w:val="32"/>
           <w:szCs w:val="32"/>
         </w:rPr>
-        <w:t>2-b.  the sub goals are to find the pattern and predict future outcomes.</w:t>
+        <w:t xml:space="preserve">2-b.  </w:t>
+      </w:r>
+      <w:proofErr w:type="gramStart"/>
+      <w:r>
+        <w:rPr>
+          <w:sz w:val="32"/>
+          <w:szCs w:val="32"/>
+        </w:rPr>
+        <w:t>the</w:t>
+      </w:r>
+      <w:proofErr w:type="gramEnd"/>
+      <w:r>
+        <w:rPr>
+          <w:sz w:val="32"/>
+          <w:szCs w:val="32"/>
+        </w:rPr>
+        <w:t xml:space="preserve"> sub goals are to find the pattern and predict future outcomes.</w:t>
       </w:r>
     </w:p>
     <w:p>
@@ -1008,8 +1168,17 @@
           <w:sz w:val="32"/>
           <w:szCs w:val="32"/>
         </w:rPr>
-        <w:t xml:space="preserve"> first, 20=ring, 30=ring, 40=first, 50=first etc..</w:t>
-      </w:r>
+        <w:t xml:space="preserve"> first, 20=ring, 30=ring, 40=first, 50=first etc</w:t>
+      </w:r>
+      <w:proofErr w:type="gramStart"/>
+      <w:r>
+        <w:rPr>
+          <w:sz w:val="32"/>
+          <w:szCs w:val="32"/>
+        </w:rPr>
+        <w:t>..</w:t>
+      </w:r>
+      <w:proofErr w:type="gramEnd"/>
     </w:p>
     <w:p>
       <w:pPr>
@@ -1037,87 +1206,41 @@
         </w:rPr>
         <w:t>5-b.  The only test needed was to count by this method until 100 to ensure accuracy.</w:t>
       </w:r>
+      <w:r>
+        <w:rPr>
+          <w:sz w:val="32"/>
+          <w:szCs w:val="32"/>
+        </w:rPr>
+        <w:t xml:space="preserve"> </w:t>
+      </w:r>
+    </w:p>
+    <w:p>
+      <w:pPr>
+        <w:ind w:right="-1800"/>
+        <w:jc w:val="center"/>
+        <w:rPr>
+          <w:sz w:val="32"/>
+          <w:szCs w:val="32"/>
+        </w:rPr>
+      </w:pPr>
+      <w:r>
+        <w:rPr>
+          <w:sz w:val="32"/>
+          <w:szCs w:val="32"/>
+        </w:rPr>
+        <w:t xml:space="preserve"> </w:t>
+      </w:r>
+    </w:p>
+    <w:p>
+      <w:pPr>
+        <w:ind w:right="-1800"/>
+        <w:rPr>
+          <w:sz w:val="32"/>
+          <w:szCs w:val="32"/>
+        </w:rPr>
+      </w:pPr>
       <w:bookmarkStart w:id="0" w:name="_GoBack"/>
       <w:bookmarkEnd w:id="0"/>
-      <w:r>
-        <w:rPr>
-          <w:sz w:val="32"/>
-          <w:szCs w:val="32"/>
-        </w:rPr>
-        <w:t xml:space="preserve"> </w:t>
-      </w:r>
-    </w:p>
-    <w:p>
-      <w:pPr>
-        <w:ind w:right="-1800"/>
-        <w:jc w:val="center"/>
-        <w:rPr>
-          <w:sz w:val="32"/>
-          <w:szCs w:val="32"/>
-        </w:rPr>
-      </w:pPr>
-      <w:r>
-        <w:rPr>
-          <w:sz w:val="32"/>
-          <w:szCs w:val="32"/>
-        </w:rPr>
-        <w:t xml:space="preserve"> </w:t>
-      </w:r>
-    </w:p>
-    <w:p>
-      <w:pPr>
-        <w:ind w:right="-1800"/>
-        <w:jc w:val="center"/>
-        <w:rPr>
-          <w:sz w:val="32"/>
-          <w:szCs w:val="32"/>
-        </w:rPr>
-      </w:pPr>
-      <w:r>
-        <w:rPr>
-          <w:sz w:val="32"/>
-          <w:szCs w:val="32"/>
-        </w:rPr>
-        <w:t xml:space="preserve">Note* </w:t>
-      </w:r>
-      <w:r>
-        <w:rPr>
-          <w:sz w:val="32"/>
-          <w:szCs w:val="32"/>
-        </w:rPr>
-        <w:t>100=ring finger</w:t>
-      </w:r>
-      <w:r>
-        <w:rPr>
-          <w:sz w:val="32"/>
-          <w:szCs w:val="32"/>
-        </w:rPr>
-        <w:t>, 1000= first finger.</w:t>
-      </w:r>
-      <w:r>
-        <w:rPr>
-          <w:sz w:val="32"/>
-          <w:szCs w:val="32"/>
-        </w:rPr>
-        <w:t xml:space="preserve"> </w:t>
-      </w:r>
-      <w:r>
-        <w:rPr>
-          <w:sz w:val="32"/>
-          <w:szCs w:val="32"/>
-        </w:rPr>
-        <w:t xml:space="preserve"> </w:t>
-      </w:r>
-    </w:p>
-    <w:p>
-      <w:pPr>
-        <w:ind w:right="-1800"/>
-        <w:jc w:val="center"/>
-        <w:rPr>
-          <w:sz w:val="32"/>
-          <w:szCs w:val="32"/>
-        </w:rPr>
-      </w:pPr>
     </w:p>
     <w:sectPr>
       <w:pgSz w:w="12240" w:h="15840"/>

</xml_diff>